<commit_message>
updated code at #5
still fixing the code, will update when i get information from Ni! :)
</commit_message>
<xml_diff>
--- a/TASK TRACKER.docx
+++ b/TASK TRACKER.docx
@@ -51,66 +51,154 @@
         <w:tblLook w:val="04A0" w:firstRow="1" w:lastRow="0" w:firstColumn="1" w:lastColumn="0" w:noHBand="0" w:noVBand="1"/>
       </w:tblPr>
       <w:tblGrid>
-        <w:gridCol w:w="6582"/>
-        <w:gridCol w:w="2768"/>
+        <w:gridCol w:w="5614"/>
+        <w:gridCol w:w="1831"/>
+        <w:gridCol w:w="860"/>
+        <w:gridCol w:w="1045"/>
       </w:tblGrid>
       <w:tr>
         <w:tc>
           <w:tcPr>
-            <w:tcW w:w="6582" w:type="dxa"/>
+            <w:tcW w:w="5872" w:type="dxa"/>
             <w:shd w:val="clear" w:color="auto" w:fill="A5C9EB" w:themeFill="text2" w:themeFillTint="40"/>
-          </w:tcPr>
-          <w:p>
-            <w:pPr>
+            <w:vAlign w:val="center"/>
+          </w:tcPr>
+          <w:p>
+            <w:pPr>
+              <w:jc w:val="center"/>
               <w:rPr>
                 <w:b/>
                 <w:bCs/>
               </w:rPr>
             </w:pPr>
-            <w:r>
+          </w:p>
+        </w:tc>
+        <w:tc>
+          <w:tcPr>
+            <w:tcW w:w="1326" w:type="dxa"/>
+            <w:vAlign w:val="center"/>
+          </w:tcPr>
+          <w:p>
+            <w:pPr>
+              <w:jc w:val="center"/>
+            </w:pPr>
+          </w:p>
+        </w:tc>
+        <w:tc>
+          <w:tcPr>
+            <w:tcW w:w="1076" w:type="dxa"/>
+            <w:vAlign w:val="center"/>
+          </w:tcPr>
+          <w:p>
+            <w:pPr>
+              <w:jc w:val="center"/>
+            </w:pPr>
+            <w:r>
+              <w:t>Code</w:t>
+            </w:r>
+          </w:p>
+        </w:tc>
+        <w:tc>
+          <w:tcPr>
+            <w:tcW w:w="1076" w:type="dxa"/>
+            <w:vAlign w:val="center"/>
+          </w:tcPr>
+          <w:p>
+            <w:pPr>
+              <w:jc w:val="center"/>
+            </w:pPr>
+            <w:r>
+              <w:t>Jupyter</w:t>
+            </w:r>
+          </w:p>
+        </w:tc>
+      </w:tr>
+      <w:tr>
+        <w:tc>
+          <w:tcPr>
+            <w:tcW w:w="5872" w:type="dxa"/>
+            <w:shd w:val="clear" w:color="auto" w:fill="A5C9EB" w:themeFill="text2" w:themeFillTint="40"/>
+            <w:vAlign w:val="center"/>
+          </w:tcPr>
+          <w:p>
+            <w:pPr>
+              <w:jc w:val="center"/>
               <w:rPr>
                 <w:b/>
                 <w:bCs/>
               </w:rPr>
-              <w:t xml:space="preserve">1.Download the </w:t>
-            </w:r>
-            <w:proofErr w:type="spellStart"/>
+            </w:pPr>
             <w:r>
               <w:rPr>
                 <w:b/>
                 <w:bCs/>
               </w:rPr>
-              <w:t>Wikimpacts</w:t>
-            </w:r>
-            <w:proofErr w:type="spellEnd"/>
-            <w:r>
+              <w:t>1.Download the Wikimpacts 1.0 database in db format.</w:t>
+            </w:r>
+          </w:p>
+        </w:tc>
+        <w:tc>
+          <w:tcPr>
+            <w:tcW w:w="1326" w:type="dxa"/>
+            <w:vAlign w:val="center"/>
+          </w:tcPr>
+          <w:p>
+            <w:pPr>
+              <w:jc w:val="center"/>
+            </w:pPr>
+          </w:p>
+        </w:tc>
+        <w:tc>
+          <w:tcPr>
+            <w:tcW w:w="1076" w:type="dxa"/>
+            <w:vAlign w:val="center"/>
+          </w:tcPr>
+          <w:p>
+            <w:pPr>
+              <w:jc w:val="center"/>
+            </w:pPr>
+          </w:p>
+        </w:tc>
+        <w:tc>
+          <w:tcPr>
+            <w:tcW w:w="1076" w:type="dxa"/>
+            <w:vAlign w:val="center"/>
+          </w:tcPr>
+          <w:p>
+            <w:pPr>
+              <w:jc w:val="center"/>
+            </w:pPr>
+          </w:p>
+        </w:tc>
+      </w:tr>
+      <w:tr>
+        <w:tc>
+          <w:tcPr>
+            <w:tcW w:w="5872" w:type="dxa"/>
+            <w:shd w:val="clear" w:color="auto" w:fill="A5C9EB" w:themeFill="text2" w:themeFillTint="40"/>
+            <w:vAlign w:val="center"/>
+          </w:tcPr>
+          <w:p>
+            <w:pPr>
+              <w:jc w:val="center"/>
               <w:rPr>
                 <w:b/>
                 <w:bCs/>
               </w:rPr>
-              <w:t xml:space="preserve"> 1.0 database in </w:t>
-            </w:r>
-            <w:proofErr w:type="spellStart"/>
+            </w:pPr>
             <w:r>
               <w:rPr>
                 <w:b/>
                 <w:bCs/>
               </w:rPr>
-              <w:t>db</w:t>
-            </w:r>
-            <w:proofErr w:type="spellEnd"/>
-            <w:r>
-              <w:rPr>
-                <w:b/>
-                <w:bCs/>
-              </w:rPr>
-              <w:t xml:space="preserve"> format.</w:t>
-            </w:r>
-          </w:p>
-        </w:tc>
-        <w:tc>
-          <w:tcPr>
-            <w:tcW w:w="2768" w:type="dxa"/>
+              <w:t>2. Load Data:</w:t>
+            </w:r>
+          </w:p>
+        </w:tc>
+        <w:tc>
+          <w:tcPr>
+            <w:tcW w:w="1326" w:type="dxa"/>
+            <w:vMerge w:val="restart"/>
             <w:vAlign w:val="center"/>
           </w:tcPr>
           <w:p>
@@ -122,32 +210,9 @@
             </w:r>
           </w:p>
         </w:tc>
-      </w:tr>
-      <w:tr>
-        <w:tc>
-          <w:tcPr>
-            <w:tcW w:w="6582" w:type="dxa"/>
-            <w:shd w:val="clear" w:color="auto" w:fill="A5C9EB" w:themeFill="text2" w:themeFillTint="40"/>
-          </w:tcPr>
-          <w:p>
-            <w:pPr>
-              <w:rPr>
-                <w:b/>
-                <w:bCs/>
-              </w:rPr>
-            </w:pPr>
-            <w:r>
-              <w:rPr>
-                <w:b/>
-                <w:bCs/>
-              </w:rPr>
-              <w:t>2. Load Data:</w:t>
-            </w:r>
-          </w:p>
-        </w:tc>
-        <w:tc>
-          <w:tcPr>
-            <w:tcW w:w="2768" w:type="dxa"/>
+        <w:tc>
+          <w:tcPr>
+            <w:tcW w:w="1076" w:type="dxa"/>
             <w:vMerge w:val="restart"/>
             <w:vAlign w:val="center"/>
           </w:tcPr>
@@ -155,8 +220,20 @@
             <w:pPr>
               <w:jc w:val="center"/>
             </w:pPr>
-            <w:r>
-              <w:t>ALL</w:t>
+          </w:p>
+        </w:tc>
+        <w:tc>
+          <w:tcPr>
+            <w:tcW w:w="1076" w:type="dxa"/>
+            <w:vMerge w:val="restart"/>
+            <w:vAlign w:val="center"/>
+          </w:tcPr>
+          <w:p>
+            <w:pPr>
+              <w:jc w:val="center"/>
+            </w:pPr>
+            <w:r>
+              <w:t>Ronan</w:t>
             </w:r>
           </w:p>
         </w:tc>
@@ -167,38 +244,53 @@
         </w:trPr>
         <w:tc>
           <w:tcPr>
-            <w:tcW w:w="6582" w:type="dxa"/>
-          </w:tcPr>
-          <w:p>
-            <w:r>
-              <w:t xml:space="preserve">- Read the database file and load all tables that start with "Total" into a </w:t>
-            </w:r>
-            <w:proofErr w:type="spellStart"/>
-            <w:r>
-              <w:t>DataFrame</w:t>
-            </w:r>
-            <w:proofErr w:type="spellEnd"/>
-            <w:r>
-              <w:t xml:space="preserve"> named `L1`.</w:t>
-            </w:r>
-          </w:p>
-          <w:p>
-            <w:r>
-              <w:t xml:space="preserve">- Identify all tables that start with "Specific" and load them into separate </w:t>
-            </w:r>
-            <w:proofErr w:type="spellStart"/>
-            <w:r>
-              <w:t>DataFrames</w:t>
-            </w:r>
-            <w:proofErr w:type="spellEnd"/>
-            <w:r>
-              <w:t xml:space="preserve"> named `L3_*`, where `*` represents impact categories, only load Deaths, Injuries and Damage.</w:t>
-            </w:r>
-          </w:p>
-        </w:tc>
-        <w:tc>
-          <w:tcPr>
-            <w:tcW w:w="2768" w:type="dxa"/>
+            <w:tcW w:w="5872" w:type="dxa"/>
+            <w:vAlign w:val="center"/>
+          </w:tcPr>
+          <w:p>
+            <w:pPr>
+              <w:jc w:val="center"/>
+            </w:pPr>
+            <w:r>
+              <w:t>- Read the database file and load all tables that start with "Total" into a DataFrame named `L1`.</w:t>
+            </w:r>
+          </w:p>
+          <w:p>
+            <w:pPr>
+              <w:jc w:val="center"/>
+            </w:pPr>
+            <w:r>
+              <w:t>- Identify all tables that start with "Specific" and load them into separate DataFrames named `L3_*`, where `*` represents impact categories, only load Deaths, Injuries and Damage.</w:t>
+            </w:r>
+          </w:p>
+        </w:tc>
+        <w:tc>
+          <w:tcPr>
+            <w:tcW w:w="1326" w:type="dxa"/>
+            <w:vMerge/>
+            <w:vAlign w:val="center"/>
+          </w:tcPr>
+          <w:p>
+            <w:pPr>
+              <w:jc w:val="center"/>
+            </w:pPr>
+          </w:p>
+        </w:tc>
+        <w:tc>
+          <w:tcPr>
+            <w:tcW w:w="1076" w:type="dxa"/>
+            <w:vMerge/>
+            <w:vAlign w:val="center"/>
+          </w:tcPr>
+          <w:p>
+            <w:pPr>
+              <w:jc w:val="center"/>
+            </w:pPr>
+          </w:p>
+        </w:tc>
+        <w:tc>
+          <w:tcPr>
+            <w:tcW w:w="1076" w:type="dxa"/>
             <w:vMerge/>
             <w:vAlign w:val="center"/>
           </w:tcPr>
@@ -212,11 +304,13 @@
       <w:tr>
         <w:tc>
           <w:tcPr>
-            <w:tcW w:w="6582" w:type="dxa"/>
+            <w:tcW w:w="5872" w:type="dxa"/>
             <w:shd w:val="clear" w:color="auto" w:fill="A5C9EB" w:themeFill="text2" w:themeFillTint="40"/>
-          </w:tcPr>
-          <w:p>
-            <w:pPr>
+            <w:vAlign w:val="center"/>
+          </w:tcPr>
+          <w:p>
+            <w:pPr>
+              <w:jc w:val="center"/>
               <w:rPr>
                 <w:b/>
                 <w:bCs/>
@@ -233,7 +327,7 @@
         </w:tc>
         <w:tc>
           <w:tcPr>
-            <w:tcW w:w="2768" w:type="dxa"/>
+            <w:tcW w:w="1326" w:type="dxa"/>
             <w:vMerge w:val="restart"/>
             <w:vAlign w:val="center"/>
           </w:tcPr>
@@ -243,6 +337,33 @@
             </w:pPr>
             <w:r>
               <w:t>ALL</w:t>
+            </w:r>
+          </w:p>
+        </w:tc>
+        <w:tc>
+          <w:tcPr>
+            <w:tcW w:w="1076" w:type="dxa"/>
+            <w:vMerge w:val="restart"/>
+            <w:vAlign w:val="center"/>
+          </w:tcPr>
+          <w:p>
+            <w:pPr>
+              <w:jc w:val="center"/>
+            </w:pPr>
+          </w:p>
+        </w:tc>
+        <w:tc>
+          <w:tcPr>
+            <w:tcW w:w="1076" w:type="dxa"/>
+            <w:vMerge w:val="restart"/>
+            <w:vAlign w:val="center"/>
+          </w:tcPr>
+          <w:p>
+            <w:pPr>
+              <w:jc w:val="center"/>
+            </w:pPr>
+            <w:r>
+              <w:t>Chiara</w:t>
             </w:r>
           </w:p>
         </w:tc>
@@ -253,91 +374,61 @@
         </w:trPr>
         <w:tc>
           <w:tcPr>
-            <w:tcW w:w="6582" w:type="dxa"/>
-          </w:tcPr>
-          <w:p>
-            <w:r>
-              <w:t>- Using the “</w:t>
-            </w:r>
-            <w:proofErr w:type="spellStart"/>
-            <w:r>
-              <w:t>Main_Event</w:t>
-            </w:r>
-            <w:proofErr w:type="spellEnd"/>
-            <w:r>
-              <w:t xml:space="preserve">”, filter the Tropical Storm/Cyclone events from L1 into a new </w:t>
-            </w:r>
-            <w:proofErr w:type="spellStart"/>
-            <w:r>
-              <w:t>dataframe</w:t>
-            </w:r>
-            <w:proofErr w:type="spellEnd"/>
-            <w:r>
-              <w:t xml:space="preserve"> “L1_TC”</w:t>
-            </w:r>
-          </w:p>
-          <w:p>
-            <w:r>
-              <w:t>- Using “</w:t>
-            </w:r>
-            <w:proofErr w:type="spellStart"/>
-            <w:r>
-              <w:t>Event_ID</w:t>
-            </w:r>
-            <w:proofErr w:type="spellEnd"/>
-            <w:r>
-              <w:t>” from “L1_TC”, filter the “L3_*” with only impact from Tropical Storm/Cyclone</w:t>
-            </w:r>
-          </w:p>
-          <w:p>
-            <w:r>
-              <w:t>- “Start/</w:t>
-            </w:r>
-            <w:proofErr w:type="spellStart"/>
-            <w:r>
-              <w:t>End_Date_Year</w:t>
-            </w:r>
-            <w:proofErr w:type="spellEnd"/>
-            <w:r>
-              <w:t>,” “Start/</w:t>
-            </w:r>
-            <w:proofErr w:type="spellStart"/>
-            <w:r>
-              <w:t>End_Date_Month</w:t>
-            </w:r>
-            <w:proofErr w:type="spellEnd"/>
-            <w:r>
-              <w:t>,” and “Start/</w:t>
-            </w:r>
-            <w:proofErr w:type="spellStart"/>
-            <w:r>
-              <w:t>End_Date_Day</w:t>
-            </w:r>
-            <w:proofErr w:type="spellEnd"/>
-            <w:r>
-              <w:t>” col-</w:t>
-            </w:r>
-            <w:proofErr w:type="spellStart"/>
-            <w:r>
-              <w:t>umns</w:t>
-            </w:r>
-            <w:proofErr w:type="spellEnd"/>
-            <w:r>
-              <w:t xml:space="preserve">. If these date fields are missing in `L3_*`, fill them with the corresponding </w:t>
-            </w:r>
-            <w:proofErr w:type="spellStart"/>
-            <w:r>
-              <w:t>infor-mation</w:t>
-            </w:r>
-            <w:proofErr w:type="spellEnd"/>
-            <w:r>
-              <w:t xml:space="preserve"> from `L1_TC`.</w:t>
-            </w:r>
-          </w:p>
-        </w:tc>
-        <w:tc>
-          <w:tcPr>
-            <w:tcW w:w="2768" w:type="dxa"/>
+            <w:tcW w:w="5872" w:type="dxa"/>
+            <w:vAlign w:val="center"/>
+          </w:tcPr>
+          <w:p>
+            <w:pPr>
+              <w:jc w:val="center"/>
+            </w:pPr>
+            <w:r>
+              <w:t>- Using the “Main_Event”, filter the Tropical Storm/Cyclone events from L1 into a new dataframe “L1_TC”</w:t>
+            </w:r>
+          </w:p>
+          <w:p>
+            <w:pPr>
+              <w:jc w:val="center"/>
+            </w:pPr>
+            <w:r>
+              <w:t>- Using “Event_ID” from “L1_TC”, filter the “L3_*” with only impact from Tropical Storm/Cyclone</w:t>
+            </w:r>
+          </w:p>
+          <w:p>
+            <w:pPr>
+              <w:jc w:val="center"/>
+            </w:pPr>
+            <w:r>
+              <w:t>- “Start/End_Date_Year,” “Start/End_Date_Month,” and “Start/End_Date_Day” col-umns. If these date fields are missing in `L3_*`, fill them with the corresponding infor-mation from `L1_TC`.</w:t>
+            </w:r>
+          </w:p>
+        </w:tc>
+        <w:tc>
+          <w:tcPr>
+            <w:tcW w:w="1326" w:type="dxa"/>
+            <w:vMerge/>
+            <w:vAlign w:val="center"/>
+          </w:tcPr>
+          <w:p>
+            <w:pPr>
+              <w:jc w:val="center"/>
+            </w:pPr>
+          </w:p>
+        </w:tc>
+        <w:tc>
+          <w:tcPr>
+            <w:tcW w:w="1076" w:type="dxa"/>
+            <w:vMerge/>
+            <w:vAlign w:val="center"/>
+          </w:tcPr>
+          <w:p>
+            <w:pPr>
+              <w:jc w:val="center"/>
+            </w:pPr>
+          </w:p>
+        </w:tc>
+        <w:tc>
+          <w:tcPr>
+            <w:tcW w:w="1076" w:type="dxa"/>
             <w:vMerge/>
             <w:vAlign w:val="center"/>
           </w:tcPr>
@@ -351,11 +442,13 @@
       <w:tr>
         <w:tc>
           <w:tcPr>
-            <w:tcW w:w="6582" w:type="dxa"/>
+            <w:tcW w:w="5872" w:type="dxa"/>
             <w:shd w:val="clear" w:color="auto" w:fill="A5C9EB" w:themeFill="text2" w:themeFillTint="40"/>
-          </w:tcPr>
-          <w:p>
-            <w:pPr>
+            <w:vAlign w:val="center"/>
+          </w:tcPr>
+          <w:p>
+            <w:pPr>
+              <w:jc w:val="center"/>
               <w:rPr>
                 <w:b/>
                 <w:bCs/>
@@ -372,7 +465,7 @@
         </w:tc>
         <w:tc>
           <w:tcPr>
-            <w:tcW w:w="2768" w:type="dxa"/>
+            <w:tcW w:w="1326" w:type="dxa"/>
             <w:vMerge w:val="restart"/>
             <w:vAlign w:val="center"/>
           </w:tcPr>
@@ -382,6 +475,33 @@
             </w:pPr>
             <w:r>
               <w:t>ALL</w:t>
+            </w:r>
+          </w:p>
+        </w:tc>
+        <w:tc>
+          <w:tcPr>
+            <w:tcW w:w="1076" w:type="dxa"/>
+            <w:vMerge w:val="restart"/>
+            <w:vAlign w:val="center"/>
+          </w:tcPr>
+          <w:p>
+            <w:pPr>
+              <w:jc w:val="center"/>
+            </w:pPr>
+          </w:p>
+        </w:tc>
+        <w:tc>
+          <w:tcPr>
+            <w:tcW w:w="1076" w:type="dxa"/>
+            <w:vMerge w:val="restart"/>
+            <w:vAlign w:val="center"/>
+          </w:tcPr>
+          <w:p>
+            <w:pPr>
+              <w:jc w:val="center"/>
+            </w:pPr>
+            <w:r>
+              <w:t>Lukas</w:t>
             </w:r>
           </w:p>
         </w:tc>
@@ -389,33 +509,45 @@
       <w:tr>
         <w:tc>
           <w:tcPr>
-            <w:tcW w:w="6582" w:type="dxa"/>
-          </w:tcPr>
-          <w:p>
-            <w:r>
-              <w:t xml:space="preserve">- In each ` L3_* ` </w:t>
-            </w:r>
-            <w:proofErr w:type="spellStart"/>
-            <w:r>
-              <w:t>DataFrame</w:t>
-            </w:r>
-            <w:proofErr w:type="spellEnd"/>
-            <w:r>
-              <w:t xml:space="preserve">, filter the records to include only those events that occurred after the year 1900. Name these filtered </w:t>
-            </w:r>
-            <w:proofErr w:type="spellStart"/>
-            <w:r>
-              <w:t>DataFrames</w:t>
-            </w:r>
-            <w:proofErr w:type="spellEnd"/>
-            <w:r>
-              <w:t xml:space="preserve"> as `L3_*_1900`.</w:t>
-            </w:r>
-          </w:p>
-        </w:tc>
-        <w:tc>
-          <w:tcPr>
-            <w:tcW w:w="2768" w:type="dxa"/>
+            <w:tcW w:w="5872" w:type="dxa"/>
+            <w:vAlign w:val="center"/>
+          </w:tcPr>
+          <w:p>
+            <w:pPr>
+              <w:jc w:val="center"/>
+            </w:pPr>
+            <w:r>
+              <w:t>- In each ` L3_* ` DataFrame, filter the records to include only those events that occurred after the year 1900. Name these filtered DataFrames as `L3_*_1900`.</w:t>
+            </w:r>
+          </w:p>
+        </w:tc>
+        <w:tc>
+          <w:tcPr>
+            <w:tcW w:w="1326" w:type="dxa"/>
+            <w:vMerge/>
+            <w:vAlign w:val="center"/>
+          </w:tcPr>
+          <w:p>
+            <w:pPr>
+              <w:jc w:val="center"/>
+            </w:pPr>
+          </w:p>
+        </w:tc>
+        <w:tc>
+          <w:tcPr>
+            <w:tcW w:w="1076" w:type="dxa"/>
+            <w:vMerge/>
+            <w:vAlign w:val="center"/>
+          </w:tcPr>
+          <w:p>
+            <w:pPr>
+              <w:jc w:val="center"/>
+            </w:pPr>
+          </w:p>
+        </w:tc>
+        <w:tc>
+          <w:tcPr>
+            <w:tcW w:w="1076" w:type="dxa"/>
             <w:vMerge/>
             <w:vAlign w:val="center"/>
           </w:tcPr>
@@ -429,11 +561,13 @@
       <w:tr>
         <w:tc>
           <w:tcPr>
-            <w:tcW w:w="6582" w:type="dxa"/>
+            <w:tcW w:w="5872" w:type="dxa"/>
             <w:shd w:val="clear" w:color="auto" w:fill="A5C9EB" w:themeFill="text2" w:themeFillTint="40"/>
-          </w:tcPr>
-          <w:p>
-            <w:pPr>
+            <w:vAlign w:val="center"/>
+          </w:tcPr>
+          <w:p>
+            <w:pPr>
+              <w:jc w:val="center"/>
               <w:rPr>
                 <w:b/>
                 <w:bCs/>
@@ -450,7 +584,7 @@
         </w:tc>
         <w:tc>
           <w:tcPr>
-            <w:tcW w:w="2768" w:type="dxa"/>
+            <w:tcW w:w="1326" w:type="dxa"/>
             <w:vMerge w:val="restart"/>
             <w:vAlign w:val="center"/>
           </w:tcPr>
@@ -458,71 +592,106 @@
             <w:pPr>
               <w:jc w:val="center"/>
             </w:pPr>
+            <w:r>
+              <w:t>Nadeen</w:t>
+            </w:r>
+          </w:p>
+        </w:tc>
+        <w:tc>
+          <w:tcPr>
+            <w:tcW w:w="1076" w:type="dxa"/>
+            <w:vMerge w:val="restart"/>
+            <w:vAlign w:val="center"/>
+          </w:tcPr>
+          <w:p>
+            <w:pPr>
+              <w:jc w:val="center"/>
+            </w:pPr>
+          </w:p>
+        </w:tc>
+        <w:tc>
+          <w:tcPr>
+            <w:tcW w:w="1076" w:type="dxa"/>
+            <w:vMerge w:val="restart"/>
+            <w:vAlign w:val="center"/>
+          </w:tcPr>
+          <w:p>
+            <w:pPr>
+              <w:jc w:val="center"/>
+            </w:pPr>
+            <w:r>
+              <w:t>Nadeen</w:t>
+            </w:r>
           </w:p>
         </w:tc>
       </w:tr>
       <w:tr>
         <w:tc>
           <w:tcPr>
-            <w:tcW w:w="6582" w:type="dxa"/>
-          </w:tcPr>
-          <w:p>
-            <w:r>
-              <w:t>- Using the “</w:t>
-            </w:r>
-            <w:proofErr w:type="spellStart"/>
-            <w:r>
-              <w:t>Administrative_Area_GID</w:t>
-            </w:r>
-            <w:proofErr w:type="spellEnd"/>
-            <w:r>
-              <w:t xml:space="preserve">” column in each ` L3_*_1900` </w:t>
-            </w:r>
-            <w:proofErr w:type="spellStart"/>
-            <w:r>
-              <w:t>DataFrame</w:t>
-            </w:r>
-            <w:proofErr w:type="spellEnd"/>
-            <w:r>
-              <w:t xml:space="preserve"> </w:t>
-            </w:r>
-            <w:proofErr w:type="spellStart"/>
-            <w:r>
-              <w:t>ob-tained</w:t>
-            </w:r>
-            <w:proofErr w:type="spellEnd"/>
-            <w:r>
-              <w:t xml:space="preserve"> from Step 3, for the same “</w:t>
-            </w:r>
-            <w:proofErr w:type="spellStart"/>
-            <w:r>
-              <w:t>Event_ID</w:t>
-            </w:r>
-            <w:proofErr w:type="spellEnd"/>
-            <w:r>
-              <w:t>”, aggregate the impact from the same “Ad-</w:t>
-            </w:r>
-            <w:proofErr w:type="spellStart"/>
-            <w:r>
-              <w:t>ministrative_Area_GID</w:t>
-            </w:r>
-            <w:proofErr w:type="spellEnd"/>
-            <w:r>
-              <w:t xml:space="preserve">”, only consider the rows with one valid GID (specific cases like one country involving several GIDs, only use the one without digits, or the first 3 alpha-bets), name the new </w:t>
-            </w:r>
-            <w:proofErr w:type="spellStart"/>
-            <w:r>
-              <w:t>dataframe</w:t>
-            </w:r>
-            <w:proofErr w:type="spellEnd"/>
-            <w:r>
-              <w:t xml:space="preserve"> to `L3_*_1900_aggregated`</w:t>
-            </w:r>
-          </w:p>
-        </w:tc>
-        <w:tc>
-          <w:tcPr>
-            <w:tcW w:w="2768" w:type="dxa"/>
+            <w:tcW w:w="5872" w:type="dxa"/>
+            <w:vAlign w:val="center"/>
+          </w:tcPr>
+          <w:p>
+            <w:pPr>
+              <w:jc w:val="center"/>
+            </w:pPr>
+            <w:r>
+              <w:t>- Using the “Administrative_Area_GID” column in each ` L3_*_1900` DataFrame ob-tained from Step 3, for the same “Event_ID”, aggregate the impact from the same “Ad-ministrative_Area_GID”, only consider the rows with one valid GID (specific cases like one country involving several GIDs, only use the one without digits, or the first 3 alpha-bets), name the new dataframe to `L3_*_1900_aggregated`</w:t>
+            </w:r>
+          </w:p>
+          <w:p>
+            <w:pPr>
+              <w:jc w:val="center"/>
+            </w:pPr>
+          </w:p>
+          <w:p>
+            <w:pPr>
+              <w:jc w:val="center"/>
+            </w:pPr>
+          </w:p>
+          <w:p>
+            <w:pPr>
+              <w:jc w:val="center"/>
+            </w:pPr>
+          </w:p>
+          <w:p>
+            <w:pPr>
+              <w:jc w:val="center"/>
+            </w:pPr>
+          </w:p>
+          <w:p>
+            <w:pPr>
+              <w:jc w:val="center"/>
+            </w:pPr>
+          </w:p>
+        </w:tc>
+        <w:tc>
+          <w:tcPr>
+            <w:tcW w:w="1326" w:type="dxa"/>
+            <w:vMerge/>
+            <w:vAlign w:val="center"/>
+          </w:tcPr>
+          <w:p>
+            <w:pPr>
+              <w:jc w:val="center"/>
+            </w:pPr>
+          </w:p>
+        </w:tc>
+        <w:tc>
+          <w:tcPr>
+            <w:tcW w:w="1076" w:type="dxa"/>
+            <w:vMerge/>
+            <w:vAlign w:val="center"/>
+          </w:tcPr>
+          <w:p>
+            <w:pPr>
+              <w:jc w:val="center"/>
+            </w:pPr>
+          </w:p>
+        </w:tc>
+        <w:tc>
+          <w:tcPr>
+            <w:tcW w:w="1076" w:type="dxa"/>
             <w:vMerge/>
             <w:vAlign w:val="center"/>
           </w:tcPr>
@@ -536,8 +705,9 @@
       <w:tr>
         <w:tc>
           <w:tcPr>
-            <w:tcW w:w="6582" w:type="dxa"/>
+            <w:tcW w:w="5872" w:type="dxa"/>
             <w:shd w:val="clear" w:color="auto" w:fill="A5C9EB" w:themeFill="text2" w:themeFillTint="40"/>
+            <w:vAlign w:val="center"/>
           </w:tcPr>
           <w:p>
             <w:pPr>
@@ -551,20 +721,48 @@
                 <w:b/>
                 <w:bCs/>
               </w:rPr>
+              <w:lastRenderedPageBreak/>
               <w:t>6. Comparison with L2 tables</w:t>
             </w:r>
           </w:p>
         </w:tc>
         <w:tc>
           <w:tcPr>
-            <w:tcW w:w="2768" w:type="dxa"/>
-            <w:vMerge w:val="restart"/>
-            <w:vAlign w:val="center"/>
-          </w:tcPr>
-          <w:p>
-            <w:pPr>
-              <w:jc w:val="center"/>
-            </w:pPr>
+            <w:tcW w:w="1326" w:type="dxa"/>
+            <w:vAlign w:val="center"/>
+          </w:tcPr>
+          <w:p>
+            <w:pPr>
+              <w:jc w:val="center"/>
+            </w:pPr>
+          </w:p>
+        </w:tc>
+        <w:tc>
+          <w:tcPr>
+            <w:tcW w:w="1076" w:type="dxa"/>
+            <w:vAlign w:val="center"/>
+          </w:tcPr>
+          <w:p>
+            <w:pPr>
+              <w:jc w:val="center"/>
+            </w:pPr>
+            <w:r>
+              <w:t>Code</w:t>
+            </w:r>
+          </w:p>
+        </w:tc>
+        <w:tc>
+          <w:tcPr>
+            <w:tcW w:w="1076" w:type="dxa"/>
+            <w:vAlign w:val="center"/>
+          </w:tcPr>
+          <w:p>
+            <w:pPr>
+              <w:jc w:val="center"/>
+            </w:pPr>
+            <w:r>
+              <w:t>Jupyter</w:t>
+            </w:r>
           </w:p>
         </w:tc>
       </w:tr>
@@ -574,89 +772,62 @@
         </w:trPr>
         <w:tc>
           <w:tcPr>
-            <w:tcW w:w="6582" w:type="dxa"/>
-          </w:tcPr>
-          <w:p>
-            <w:r>
-              <w:lastRenderedPageBreak/>
-              <w:t>-</w:t>
-            </w:r>
-            <w:r>
-              <w:t xml:space="preserve"> </w:t>
-            </w:r>
-            <w:r>
-              <w:t xml:space="preserve">Read all tables that start with "Instance" and load them into separate </w:t>
-            </w:r>
-            <w:proofErr w:type="spellStart"/>
-            <w:r>
-              <w:t>DataFrames</w:t>
-            </w:r>
-            <w:proofErr w:type="spellEnd"/>
-            <w:r>
-              <w:t xml:space="preserve"> named `L2_*`, where `*` represents impact categories, only load Deaths, Injuries and Damage.</w:t>
-            </w:r>
-          </w:p>
-          <w:p>
-            <w:r>
-              <w:t>-</w:t>
-            </w:r>
-            <w:r>
-              <w:t xml:space="preserve"> </w:t>
-            </w:r>
-            <w:r>
-              <w:t xml:space="preserve">Using the same </w:t>
-            </w:r>
-            <w:proofErr w:type="spellStart"/>
-            <w:r>
-              <w:t>Event_ID</w:t>
-            </w:r>
-            <w:proofErr w:type="spellEnd"/>
-            <w:r>
-              <w:t xml:space="preserve"> from ‘L3_*_1900_aggregated’, filter the events </w:t>
-            </w:r>
-            <w:proofErr w:type="gramStart"/>
-            <w:r>
-              <w:t>from ’</w:t>
-            </w:r>
-            <w:proofErr w:type="gramEnd"/>
-            <w:r>
-              <w:t xml:space="preserve"> L2_*`, name as ‘L2_*_filter`</w:t>
-            </w:r>
-          </w:p>
-          <w:p>
-            <w:r>
-              <w:t xml:space="preserve">-For the same </w:t>
-            </w:r>
-            <w:proofErr w:type="spellStart"/>
-            <w:r>
-              <w:t>Event_ID</w:t>
-            </w:r>
-            <w:proofErr w:type="spellEnd"/>
-            <w:r>
-              <w:t xml:space="preserve"> events, using the “</w:t>
-            </w:r>
-            <w:proofErr w:type="spellStart"/>
-            <w:r>
-              <w:t>Administrative_Area_GID</w:t>
-            </w:r>
-            <w:proofErr w:type="spellEnd"/>
-            <w:r>
-              <w:t>” from ‘L3_*_1900_aggregated’ and the “</w:t>
-            </w:r>
-            <w:proofErr w:type="spellStart"/>
-            <w:r>
-              <w:t>Administrative_Areas_GID</w:t>
-            </w:r>
-            <w:proofErr w:type="spellEnd"/>
-            <w:r>
-              <w:t>” from ‘L2_*_filter`, map the same GID, compute the impact data difference between ‘L3_*_1900_aggre-gated’ and ‘L2_*_filter`, for each impact category, get the average relative difference score. (‘L3_*_1900_aggregated’/ ‘L2_*_filter`)/ ‘L2_*_filter`.</w:t>
-            </w:r>
-          </w:p>
-        </w:tc>
-        <w:tc>
-          <w:tcPr>
-            <w:tcW w:w="2768" w:type="dxa"/>
-            <w:vMerge/>
+            <w:tcW w:w="5872" w:type="dxa"/>
+            <w:vAlign w:val="center"/>
+          </w:tcPr>
+          <w:p>
+            <w:pPr>
+              <w:jc w:val="center"/>
+            </w:pPr>
+            <w:r>
+              <w:t>- Read all tables that start with "Instance" and load them into separate DataFrames named `L2_*`, where `*` represents impact categories, only load Deaths, Injuries and Damage.</w:t>
+            </w:r>
+          </w:p>
+          <w:p>
+            <w:pPr>
+              <w:jc w:val="center"/>
+            </w:pPr>
+            <w:r>
+              <w:t>- Using the same Event_ID from ‘L3_*_1900_aggregated’, filter the events from ’ L2_*`, name as ‘L2_*_filter`</w:t>
+            </w:r>
+          </w:p>
+          <w:p>
+            <w:pPr>
+              <w:jc w:val="center"/>
+            </w:pPr>
+            <w:r>
+              <w:t>-For the same Event_ID events, using the “Administrative_Area_GID” from ‘L3_*_1900_aggregated’ and the “Administrative_Areas_GID” from ‘L2_*_filter`, map the same GID, compute the impact data difference between ‘L3_*_1900_aggre-gated’ and ‘L2_*_filter`, for each impact category, get the average relative difference score. (‘L3_*_1900_aggregated’/ ‘L2_*_filter`)/ ‘L2_*_filter`.</w:t>
+            </w:r>
+          </w:p>
+        </w:tc>
+        <w:tc>
+          <w:tcPr>
+            <w:tcW w:w="1326" w:type="dxa"/>
+            <w:vAlign w:val="center"/>
+          </w:tcPr>
+          <w:p>
+            <w:pPr>
+              <w:jc w:val="center"/>
+            </w:pPr>
+            <w:r>
+              <w:t>Nadeen + Lukas</w:t>
+            </w:r>
+          </w:p>
+        </w:tc>
+        <w:tc>
+          <w:tcPr>
+            <w:tcW w:w="1076" w:type="dxa"/>
+            <w:vAlign w:val="center"/>
+          </w:tcPr>
+          <w:p>
+            <w:pPr>
+              <w:jc w:val="center"/>
+            </w:pPr>
+          </w:p>
+        </w:tc>
+        <w:tc>
+          <w:tcPr>
+            <w:tcW w:w="1076" w:type="dxa"/>
             <w:vAlign w:val="center"/>
           </w:tcPr>
           <w:p>
@@ -669,11 +840,13 @@
       <w:tr>
         <w:tc>
           <w:tcPr>
-            <w:tcW w:w="6582" w:type="dxa"/>
+            <w:tcW w:w="5872" w:type="dxa"/>
             <w:shd w:val="clear" w:color="auto" w:fill="A5C9EB" w:themeFill="text2" w:themeFillTint="40"/>
-          </w:tcPr>
-          <w:p>
-            <w:pPr>
+            <w:vAlign w:val="center"/>
+          </w:tcPr>
+          <w:p>
+            <w:pPr>
+              <w:jc w:val="center"/>
               <w:rPr>
                 <w:b/>
                 <w:bCs/>
@@ -684,29 +857,40 @@
                 <w:b/>
                 <w:bCs/>
               </w:rPr>
-              <w:t xml:space="preserve">7. Identify and </w:t>
-            </w:r>
-            <w:proofErr w:type="gramStart"/>
-            <w:r>
-              <w:rPr>
-                <w:b/>
-                <w:bCs/>
-              </w:rPr>
-              <w:t>Analyze</w:t>
-            </w:r>
-            <w:proofErr w:type="gramEnd"/>
-            <w:r>
-              <w:rPr>
-                <w:b/>
-                <w:bCs/>
-              </w:rPr>
-              <w:t xml:space="preserve"> same tropical cyclone (TC) Events:</w:t>
-            </w:r>
-          </w:p>
-        </w:tc>
-        <w:tc>
-          <w:tcPr>
-            <w:tcW w:w="2768" w:type="dxa"/>
+              <w:t>7. Identify and Analyze same tropical cyclone (TC) Events:</w:t>
+            </w:r>
+          </w:p>
+        </w:tc>
+        <w:tc>
+          <w:tcPr>
+            <w:tcW w:w="1326" w:type="dxa"/>
+            <w:vMerge w:val="restart"/>
+            <w:vAlign w:val="center"/>
+          </w:tcPr>
+          <w:p>
+            <w:pPr>
+              <w:jc w:val="center"/>
+            </w:pPr>
+            <w:r>
+              <w:t>Chiara+Ronan</w:t>
+            </w:r>
+          </w:p>
+        </w:tc>
+        <w:tc>
+          <w:tcPr>
+            <w:tcW w:w="1076" w:type="dxa"/>
+            <w:vMerge w:val="restart"/>
+            <w:vAlign w:val="center"/>
+          </w:tcPr>
+          <w:p>
+            <w:pPr>
+              <w:jc w:val="center"/>
+            </w:pPr>
+          </w:p>
+        </w:tc>
+        <w:tc>
+          <w:tcPr>
+            <w:tcW w:w="1076" w:type="dxa"/>
             <w:vMerge w:val="restart"/>
             <w:vAlign w:val="center"/>
           </w:tcPr>
@@ -723,99 +907,61 @@
         </w:trPr>
         <w:tc>
           <w:tcPr>
-            <w:tcW w:w="6582" w:type="dxa"/>
-          </w:tcPr>
-          <w:p>
-            <w:r>
-              <w:t xml:space="preserve">- Using the ISO from EM-DAT, and </w:t>
-            </w:r>
-            <w:proofErr w:type="spellStart"/>
-            <w:r>
-              <w:t>Administrative_Areas_GID</w:t>
-            </w:r>
-            <w:proofErr w:type="spellEnd"/>
-            <w:r>
-              <w:t xml:space="preserve"> (only consider the row-with one GID) in ` L2_*_filter`, and “Start/</w:t>
-            </w:r>
-            <w:proofErr w:type="spellStart"/>
-            <w:r>
-              <w:t>End_Date_Year</w:t>
-            </w:r>
-            <w:proofErr w:type="spellEnd"/>
-            <w:r>
-              <w:t>,” “Start/</w:t>
-            </w:r>
-            <w:proofErr w:type="spellStart"/>
-            <w:r>
-              <w:t>End_Date_Month</w:t>
-            </w:r>
-            <w:proofErr w:type="spellEnd"/>
-            <w:r>
-              <w:t xml:space="preserve">,”, to identify the same TC events, and save a new </w:t>
-            </w:r>
-            <w:proofErr w:type="spellStart"/>
-            <w:r>
-              <w:t>dataframe</w:t>
-            </w:r>
-            <w:proofErr w:type="spellEnd"/>
-            <w:r>
-              <w:t xml:space="preserve"> as “</w:t>
-            </w:r>
-            <w:proofErr w:type="spellStart"/>
-            <w:r>
-              <w:t>EM_DAT_Wikimapcts_Matched</w:t>
-            </w:r>
-            <w:proofErr w:type="spellEnd"/>
-            <w:r>
-              <w:t>”.</w:t>
-            </w:r>
-          </w:p>
-          <w:p>
-            <w:r>
-              <w:t xml:space="preserve">- Calculate the impact (e.g., Deaths, mean of </w:t>
-            </w:r>
-            <w:proofErr w:type="spellStart"/>
-            <w:r>
-              <w:t>Num_Min</w:t>
-            </w:r>
-            <w:proofErr w:type="spellEnd"/>
-            <w:r>
-              <w:t xml:space="preserve"> and </w:t>
-            </w:r>
-            <w:proofErr w:type="spellStart"/>
-            <w:r>
-              <w:t>Num_Max</w:t>
-            </w:r>
-            <w:proofErr w:type="spellEnd"/>
-            <w:r>
-              <w:t>) difference of these matched events. Using the relative difference, and category the difference to 5 categories, -50% less, -30% less, Perfect Match, +30% more, +50% more, and visualize the difference in a bar plot. (relative difference: (</w:t>
-            </w:r>
-            <w:proofErr w:type="spellStart"/>
-            <w:r>
-              <w:t>Wikimpacts</w:t>
-            </w:r>
-            <w:proofErr w:type="spellEnd"/>
-            <w:r>
-              <w:t>-EM_DAT)/EM_DAT)</w:t>
-            </w:r>
-          </w:p>
-          <w:p>
-            <w:r>
-              <w:t>- Save the plot as “</w:t>
-            </w:r>
-            <w:proofErr w:type="spellStart"/>
-            <w:r>
-              <w:t>EM_DAT_Wikimpacts</w:t>
-            </w:r>
-            <w:proofErr w:type="spellEnd"/>
-            <w:r>
-              <w:t>_*_comparison.png”.</w:t>
-            </w:r>
-          </w:p>
-        </w:tc>
-        <w:tc>
-          <w:tcPr>
-            <w:tcW w:w="2768" w:type="dxa"/>
+            <w:tcW w:w="5872" w:type="dxa"/>
+            <w:vAlign w:val="center"/>
+          </w:tcPr>
+          <w:p>
+            <w:pPr>
+              <w:jc w:val="center"/>
+            </w:pPr>
+            <w:r>
+              <w:t>- Using the ISO from EM-DAT, and Administrative_Areas_GID (only consider the row-with one GID) in ` L2_*_filter`, and “Start/End_Date_Year,” “Start/End_Date_Month,”, to identify the same TC events, and save a new dataframe as “EM_DAT_Wikimapcts_Matched”.</w:t>
+            </w:r>
+          </w:p>
+          <w:p>
+            <w:pPr>
+              <w:jc w:val="center"/>
+            </w:pPr>
+            <w:r>
+              <w:t>- Calculate the impact (e.g., Deaths, mean of Num_Min and Num_Max) difference of these matched events. Using the relative difference, and category the difference to 5 categories, -50% less, -30% less, Perfect Match, +30% more, +50% more, and visualize the difference in a bar plot. (relative difference: (Wikimpacts-EM_DAT)/EM_DAT)</w:t>
+            </w:r>
+          </w:p>
+          <w:p>
+            <w:pPr>
+              <w:jc w:val="center"/>
+            </w:pPr>
+            <w:r>
+              <w:t>- Save the plot as “EM_DAT_Wikimpacts_*_comparison.png”.</w:t>
+            </w:r>
+          </w:p>
+        </w:tc>
+        <w:tc>
+          <w:tcPr>
+            <w:tcW w:w="1326" w:type="dxa"/>
+            <w:vMerge/>
+            <w:vAlign w:val="center"/>
+          </w:tcPr>
+          <w:p>
+            <w:pPr>
+              <w:jc w:val="center"/>
+            </w:pPr>
+          </w:p>
+        </w:tc>
+        <w:tc>
+          <w:tcPr>
+            <w:tcW w:w="1076" w:type="dxa"/>
+            <w:vMerge/>
+            <w:vAlign w:val="center"/>
+          </w:tcPr>
+          <w:p>
+            <w:pPr>
+              <w:jc w:val="center"/>
+            </w:pPr>
+          </w:p>
+        </w:tc>
+        <w:tc>
+          <w:tcPr>
+            <w:tcW w:w="1076" w:type="dxa"/>
             <w:vMerge/>
             <w:vAlign w:val="center"/>
           </w:tcPr>
@@ -829,11 +975,13 @@
       <w:tr>
         <w:tc>
           <w:tcPr>
-            <w:tcW w:w="6582" w:type="dxa"/>
+            <w:tcW w:w="5872" w:type="dxa"/>
             <w:shd w:val="clear" w:color="auto" w:fill="A5C9EB" w:themeFill="text2" w:themeFillTint="40"/>
-          </w:tcPr>
-          <w:p>
-            <w:pPr>
+            <w:vAlign w:val="center"/>
+          </w:tcPr>
+          <w:p>
+            <w:pPr>
+              <w:jc w:val="center"/>
               <w:rPr>
                 <w:b/>
                 <w:bCs/>
@@ -850,7 +998,50 @@
         </w:tc>
         <w:tc>
           <w:tcPr>
-            <w:tcW w:w="2768" w:type="dxa"/>
+            <w:tcW w:w="1326" w:type="dxa"/>
+            <w:vMerge w:val="restart"/>
+            <w:vAlign w:val="center"/>
+          </w:tcPr>
+          <w:p>
+            <w:pPr>
+              <w:jc w:val="center"/>
+            </w:pPr>
+            <w:r>
+              <w:t>ALL (divide computing and visualizing)</w:t>
+            </w:r>
+          </w:p>
+          <w:p>
+            <w:pPr>
+              <w:jc w:val="center"/>
+            </w:pPr>
+            <w:r>
+              <w:t>Chiara+Lukas</w:t>
+            </w:r>
+          </w:p>
+          <w:p>
+            <w:pPr>
+              <w:jc w:val="center"/>
+            </w:pPr>
+            <w:r>
+              <w:t>Nadeen+Ronan</w:t>
+            </w:r>
+          </w:p>
+        </w:tc>
+        <w:tc>
+          <w:tcPr>
+            <w:tcW w:w="1076" w:type="dxa"/>
+            <w:vMerge w:val="restart"/>
+            <w:vAlign w:val="center"/>
+          </w:tcPr>
+          <w:p>
+            <w:pPr>
+              <w:jc w:val="center"/>
+            </w:pPr>
+          </w:p>
+        </w:tc>
+        <w:tc>
+          <w:tcPr>
+            <w:tcW w:w="1076" w:type="dxa"/>
             <w:vMerge w:val="restart"/>
             <w:vAlign w:val="center"/>
           </w:tcPr>
@@ -867,41 +1058,62 @@
         </w:trPr>
         <w:tc>
           <w:tcPr>
-            <w:tcW w:w="6582" w:type="dxa"/>
-          </w:tcPr>
-          <w:p>
-            <w:r>
-              <w:t xml:space="preserve">- Using the ISO from EM-DAT, and </w:t>
-            </w:r>
-            <w:proofErr w:type="spellStart"/>
-            <w:r>
-              <w:t>Administrative_Areas_GID</w:t>
-            </w:r>
-            <w:proofErr w:type="spellEnd"/>
-            <w:r>
-              <w:t xml:space="preserve"> (only consider the row with one GID) in ` L2_*_filter`, compute the number of impact data entries difference between two databases, and visualize the difference in a world map.</w:t>
-            </w:r>
-          </w:p>
-          <w:p>
-            <w:r>
-              <w:t>- Save the plot as “</w:t>
-            </w:r>
-            <w:proofErr w:type="spellStart"/>
-            <w:r>
-              <w:t>EM_DAT_Wikimpacts_Spatial</w:t>
-            </w:r>
-            <w:proofErr w:type="spellEnd"/>
-            <w:r>
-              <w:t>_*_comparison.png”.</w:t>
-            </w:r>
-          </w:p>
-        </w:tc>
-        <w:tc>
-          <w:tcPr>
-            <w:tcW w:w="2768" w:type="dxa"/>
+            <w:tcW w:w="5872" w:type="dxa"/>
+            <w:vAlign w:val="center"/>
+          </w:tcPr>
+          <w:p>
+            <w:pPr>
+              <w:jc w:val="center"/>
+            </w:pPr>
+            <w:r>
+              <w:t>- Using the ISO from EM-DAT, and Administrative_Areas_GID (only consider the row with one GID) in ` L2_*_filter`, compute the number of impact data entries difference between two databases, and visualize the difference in a world map.</w:t>
+            </w:r>
+          </w:p>
+          <w:p>
+            <w:pPr>
+              <w:jc w:val="center"/>
+            </w:pPr>
+            <w:r>
+              <w:lastRenderedPageBreak/>
+              <w:t>- Save the plot as “EM_DAT_Wikimpacts_Spatial_*_comparison.png”.</w:t>
+            </w:r>
+          </w:p>
+        </w:tc>
+        <w:tc>
+          <w:tcPr>
+            <w:tcW w:w="1326" w:type="dxa"/>
             <w:vMerge/>
-          </w:tcPr>
-          <w:p/>
+            <w:vAlign w:val="center"/>
+          </w:tcPr>
+          <w:p>
+            <w:pPr>
+              <w:jc w:val="center"/>
+            </w:pPr>
+          </w:p>
+        </w:tc>
+        <w:tc>
+          <w:tcPr>
+            <w:tcW w:w="1076" w:type="dxa"/>
+            <w:vMerge/>
+            <w:vAlign w:val="center"/>
+          </w:tcPr>
+          <w:p>
+            <w:pPr>
+              <w:jc w:val="center"/>
+            </w:pPr>
+          </w:p>
+        </w:tc>
+        <w:tc>
+          <w:tcPr>
+            <w:tcW w:w="1076" w:type="dxa"/>
+            <w:vMerge/>
+            <w:vAlign w:val="center"/>
+          </w:tcPr>
+          <w:p>
+            <w:pPr>
+              <w:jc w:val="center"/>
+            </w:pPr>
+          </w:p>
         </w:tc>
       </w:tr>
     </w:tbl>
@@ -913,7 +1125,6 @@
     <w:p/>
     <w:p>
       <w:r>
-        <w:lastRenderedPageBreak/>
         <w:t xml:space="preserve">Things to consider when coding! </w:t>
       </w:r>
       <w:r>
@@ -956,12 +1167,6 @@
         <w:gridCol w:w="1984"/>
       </w:tblGrid>
       <w:tr>
-        <w:tblPrEx>
-          <w:tblCellMar>
-            <w:top w:w="0" w:type="dxa"/>
-            <w:bottom w:w="0" w:type="dxa"/>
-          </w:tblCellMar>
-        </w:tblPrEx>
         <w:trPr>
           <w:trHeight w:val="186"/>
         </w:trPr>
@@ -1019,12 +1224,6 @@
         </w:tc>
       </w:tr>
       <w:tr>
-        <w:tblPrEx>
-          <w:tblCellMar>
-            <w:top w:w="0" w:type="dxa"/>
-            <w:bottom w:w="0" w:type="dxa"/>
-          </w:tblCellMar>
-        </w:tblPrEx>
         <w:trPr>
           <w:trHeight w:val="20"/>
         </w:trPr>
@@ -1082,12 +1281,6 @@
         </w:tc>
       </w:tr>
       <w:tr>
-        <w:tblPrEx>
-          <w:tblCellMar>
-            <w:top w:w="0" w:type="dxa"/>
-            <w:bottom w:w="0" w:type="dxa"/>
-          </w:tblCellMar>
-        </w:tblPrEx>
         <w:trPr>
           <w:trHeight w:val="113"/>
         </w:trPr>
@@ -1145,12 +1338,6 @@
         </w:tc>
       </w:tr>
       <w:tr>
-        <w:tblPrEx>
-          <w:tblCellMar>
-            <w:top w:w="0" w:type="dxa"/>
-            <w:bottom w:w="0" w:type="dxa"/>
-          </w:tblCellMar>
-        </w:tblPrEx>
         <w:trPr>
           <w:trHeight w:val="113"/>
         </w:trPr>
@@ -1176,23 +1363,7 @@
                 <w:sz w:val="18"/>
                 <w:szCs w:val="18"/>
               </w:rPr>
-              <w:t xml:space="preserve">3) </w:t>
-            </w:r>
-            <w:proofErr w:type="gramStart"/>
-            <w:r>
-              <w:rPr>
-                <w:sz w:val="18"/>
-                <w:szCs w:val="18"/>
-              </w:rPr>
-              <w:t>Are</w:t>
-            </w:r>
-            <w:proofErr w:type="gramEnd"/>
-            <w:r>
-              <w:rPr>
-                <w:sz w:val="18"/>
-                <w:szCs w:val="18"/>
-              </w:rPr>
-              <w:t xml:space="preserve"> the name of the variables\functions\modules meaningful? </w:t>
+              <w:t xml:space="preserve">3) Are the name of the variables\functions\modules meaningful? </w:t>
             </w:r>
           </w:p>
         </w:tc>
@@ -1224,12 +1395,6 @@
         </w:tc>
       </w:tr>
       <w:tr>
-        <w:tblPrEx>
-          <w:tblCellMar>
-            <w:top w:w="0" w:type="dxa"/>
-            <w:bottom w:w="0" w:type="dxa"/>
-          </w:tblCellMar>
-        </w:tblPrEx>
         <w:trPr>
           <w:trHeight w:val="113"/>
         </w:trPr>
@@ -1287,12 +1452,6 @@
         </w:tc>
       </w:tr>
       <w:tr>
-        <w:tblPrEx>
-          <w:tblCellMar>
-            <w:top w:w="0" w:type="dxa"/>
-            <w:bottom w:w="0" w:type="dxa"/>
-          </w:tblCellMar>
-        </w:tblPrEx>
         <w:trPr>
           <w:trHeight w:val="113"/>
         </w:trPr>
@@ -1350,12 +1509,6 @@
         </w:tc>
       </w:tr>
       <w:tr>
-        <w:tblPrEx>
-          <w:tblCellMar>
-            <w:top w:w="0" w:type="dxa"/>
-            <w:bottom w:w="0" w:type="dxa"/>
-          </w:tblCellMar>
-        </w:tblPrEx>
         <w:trPr>
           <w:trHeight w:val="113"/>
         </w:trPr>
@@ -1413,12 +1566,6 @@
         </w:tc>
       </w:tr>
       <w:tr>
-        <w:tblPrEx>
-          <w:tblCellMar>
-            <w:top w:w="0" w:type="dxa"/>
-            <w:bottom w:w="0" w:type="dxa"/>
-          </w:tblCellMar>
-        </w:tblPrEx>
         <w:trPr>
           <w:trHeight w:val="113"/>
         </w:trPr>
@@ -1476,12 +1623,6 @@
         </w:tc>
       </w:tr>
       <w:tr>
-        <w:tblPrEx>
-          <w:tblCellMar>
-            <w:top w:w="0" w:type="dxa"/>
-            <w:bottom w:w="0" w:type="dxa"/>
-          </w:tblCellMar>
-        </w:tblPrEx>
         <w:trPr>
           <w:trHeight w:val="113"/>
         </w:trPr>
@@ -1539,12 +1680,6 @@
         </w:tc>
       </w:tr>
       <w:tr>
-        <w:tblPrEx>
-          <w:tblCellMar>
-            <w:top w:w="0" w:type="dxa"/>
-            <w:bottom w:w="0" w:type="dxa"/>
-          </w:tblCellMar>
-        </w:tblPrEx>
         <w:trPr>
           <w:trHeight w:val="113"/>
         </w:trPr>
@@ -1602,12 +1737,6 @@
         </w:tc>
       </w:tr>
       <w:tr>
-        <w:tblPrEx>
-          <w:tblCellMar>
-            <w:top w:w="0" w:type="dxa"/>
-            <w:bottom w:w="0" w:type="dxa"/>
-          </w:tblCellMar>
-        </w:tblPrEx>
         <w:trPr>
           <w:trHeight w:val="113"/>
         </w:trPr>
@@ -1665,12 +1794,6 @@
         </w:tc>
       </w:tr>
       <w:tr>
-        <w:tblPrEx>
-          <w:tblCellMar>
-            <w:top w:w="0" w:type="dxa"/>
-            <w:bottom w:w="0" w:type="dxa"/>
-          </w:tblCellMar>
-        </w:tblPrEx>
         <w:trPr>
           <w:trHeight w:val="113"/>
         </w:trPr>
@@ -1696,23 +1819,7 @@
                 <w:sz w:val="18"/>
                 <w:szCs w:val="18"/>
               </w:rPr>
-              <w:t xml:space="preserve">11) Code reuse: Did you forget to properly </w:t>
-            </w:r>
-            <w:proofErr w:type="gramStart"/>
-            <w:r>
-              <w:rPr>
-                <w:sz w:val="18"/>
-                <w:szCs w:val="18"/>
-              </w:rPr>
-              <w:t>citing</w:t>
-            </w:r>
-            <w:proofErr w:type="gramEnd"/>
-            <w:r>
-              <w:rPr>
-                <w:sz w:val="18"/>
-                <w:szCs w:val="18"/>
-              </w:rPr>
-              <w:t xml:space="preserve"> the source of codes you are reusing? </w:t>
+              <w:t xml:space="preserve">11) Code reuse: Did you forget to properly citing the source of codes you are reusing? </w:t>
             </w:r>
           </w:p>
         </w:tc>
@@ -1744,12 +1851,6 @@
         </w:tc>
       </w:tr>
       <w:tr>
-        <w:tblPrEx>
-          <w:tblCellMar>
-            <w:top w:w="0" w:type="dxa"/>
-            <w:bottom w:w="0" w:type="dxa"/>
-          </w:tblCellMar>
-        </w:tblPrEx>
         <w:trPr>
           <w:trHeight w:val="113"/>
         </w:trPr>
@@ -1809,12 +1910,6 @@
         </w:tc>
       </w:tr>
       <w:tr>
-        <w:tblPrEx>
-          <w:tblCellMar>
-            <w:top w:w="0" w:type="dxa"/>
-            <w:bottom w:w="0" w:type="dxa"/>
-          </w:tblCellMar>
-        </w:tblPrEx>
         <w:trPr>
           <w:trHeight w:val="113"/>
         </w:trPr>
@@ -1874,12 +1969,6 @@
         </w:tc>
       </w:tr>
       <w:tr>
-        <w:tblPrEx>
-          <w:tblCellMar>
-            <w:top w:w="0" w:type="dxa"/>
-            <w:bottom w:w="0" w:type="dxa"/>
-          </w:tblCellMar>
-        </w:tblPrEx>
         <w:trPr>
           <w:trHeight w:val="113"/>
         </w:trPr>
@@ -1939,12 +2028,6 @@
         </w:tc>
       </w:tr>
       <w:tr>
-        <w:tblPrEx>
-          <w:tblCellMar>
-            <w:top w:w="0" w:type="dxa"/>
-            <w:bottom w:w="0" w:type="dxa"/>
-          </w:tblCellMar>
-        </w:tblPrEx>
         <w:trPr>
           <w:trHeight w:val="113"/>
         </w:trPr>
@@ -2677,6 +2760,7 @@
   <w:style w:type="character" w:default="1" w:styleId="DefaultParagraphFont">
     <w:name w:val="Default Paragraph Font"/>
     <w:uiPriority w:val="1"/>
+    <w:semiHidden/>
     <w:unhideWhenUsed/>
   </w:style>
   <w:style w:type="table" w:default="1" w:styleId="TableNormal">

</xml_diff>

<commit_message>
Working File update #5
updated code with #5 done
</commit_message>
<xml_diff>
--- a/TASK TRACKER.docx
+++ b/TASK TRACKER.docx
@@ -51,10 +51,10 @@
         <w:tblLook w:val="04A0" w:firstRow="1" w:lastRow="0" w:firstColumn="1" w:lastColumn="0" w:noHBand="0" w:noVBand="1"/>
       </w:tblPr>
       <w:tblGrid>
-        <w:gridCol w:w="5614"/>
+        <w:gridCol w:w="5586"/>
         <w:gridCol w:w="1831"/>
-        <w:gridCol w:w="860"/>
-        <w:gridCol w:w="1045"/>
+        <w:gridCol w:w="891"/>
+        <w:gridCol w:w="1042"/>
       </w:tblGrid>
       <w:tr>
         <w:tc>
@@ -107,9 +107,11 @@
             <w:pPr>
               <w:jc w:val="center"/>
             </w:pPr>
+            <w:proofErr w:type="spellStart"/>
             <w:r>
               <w:t>Jupyter</w:t>
             </w:r>
+            <w:proofErr w:type="spellEnd"/>
           </w:p>
         </w:tc>
       </w:tr>
@@ -133,7 +135,39 @@
                 <w:b/>
                 <w:bCs/>
               </w:rPr>
-              <w:t>1.Download the Wikimpacts 1.0 database in db format.</w:t>
+              <w:t xml:space="preserve">1.Download the </w:t>
+            </w:r>
+            <w:proofErr w:type="spellStart"/>
+            <w:r>
+              <w:rPr>
+                <w:b/>
+                <w:bCs/>
+              </w:rPr>
+              <w:t>Wikimpacts</w:t>
+            </w:r>
+            <w:proofErr w:type="spellEnd"/>
+            <w:r>
+              <w:rPr>
+                <w:b/>
+                <w:bCs/>
+              </w:rPr>
+              <w:t xml:space="preserve"> 1.0 database in </w:t>
+            </w:r>
+            <w:proofErr w:type="spellStart"/>
+            <w:r>
+              <w:rPr>
+                <w:b/>
+                <w:bCs/>
+              </w:rPr>
+              <w:t>db</w:t>
+            </w:r>
+            <w:proofErr w:type="spellEnd"/>
+            <w:r>
+              <w:rPr>
+                <w:b/>
+                <w:bCs/>
+              </w:rPr>
+              <w:t xml:space="preserve"> format.</w:t>
             </w:r>
           </w:p>
         </w:tc>
@@ -220,6 +254,9 @@
             <w:pPr>
               <w:jc w:val="center"/>
             </w:pPr>
+            <w:r>
+              <w:t>Done!</w:t>
+            </w:r>
           </w:p>
         </w:tc>
         <w:tc>
@@ -252,15 +289,31 @@
               <w:jc w:val="center"/>
             </w:pPr>
             <w:r>
-              <w:t>- Read the database file and load all tables that start with "Total" into a DataFrame named `L1`.</w:t>
-            </w:r>
-          </w:p>
-          <w:p>
-            <w:pPr>
-              <w:jc w:val="center"/>
-            </w:pPr>
-            <w:r>
-              <w:t>- Identify all tables that start with "Specific" and load them into separate DataFrames named `L3_*`, where `*` represents impact categories, only load Deaths, Injuries and Damage.</w:t>
+              <w:t xml:space="preserve">- Read the database file and load all tables that start with "Total" into a </w:t>
+            </w:r>
+            <w:proofErr w:type="spellStart"/>
+            <w:r>
+              <w:t>DataFrame</w:t>
+            </w:r>
+            <w:proofErr w:type="spellEnd"/>
+            <w:r>
+              <w:t xml:space="preserve"> named `L1`.</w:t>
+            </w:r>
+          </w:p>
+          <w:p>
+            <w:pPr>
+              <w:jc w:val="center"/>
+            </w:pPr>
+            <w:r>
+              <w:t xml:space="preserve">- Identify all tables that start with "Specific" and load them into separate </w:t>
+            </w:r>
+            <w:proofErr w:type="spellStart"/>
+            <w:r>
+              <w:t>DataFrames</w:t>
+            </w:r>
+            <w:proofErr w:type="spellEnd"/>
+            <w:r>
+              <w:t xml:space="preserve"> named `L3_*`, where `*` represents impact categories, only load Deaths, Injuries and Damage.</w:t>
             </w:r>
           </w:p>
         </w:tc>
@@ -350,6 +403,9 @@
             <w:pPr>
               <w:jc w:val="center"/>
             </w:pPr>
+            <w:r>
+              <w:t>Done!</w:t>
+            </w:r>
           </w:p>
         </w:tc>
         <w:tc>
@@ -382,23 +438,87 @@
               <w:jc w:val="center"/>
             </w:pPr>
             <w:r>
-              <w:t>- Using the “Main_Event”, filter the Tropical Storm/Cyclone events from L1 into a new dataframe “L1_TC”</w:t>
-            </w:r>
-          </w:p>
-          <w:p>
-            <w:pPr>
-              <w:jc w:val="center"/>
-            </w:pPr>
-            <w:r>
-              <w:t>- Using “Event_ID” from “L1_TC”, filter the “L3_*” with only impact from Tropical Storm/Cyclone</w:t>
-            </w:r>
-          </w:p>
-          <w:p>
-            <w:pPr>
-              <w:jc w:val="center"/>
-            </w:pPr>
-            <w:r>
-              <w:t>- “Start/End_Date_Year,” “Start/End_Date_Month,” and “Start/End_Date_Day” col-umns. If these date fields are missing in `L3_*`, fill them with the corresponding infor-mation from `L1_TC`.</w:t>
+              <w:t>- Using the “</w:t>
+            </w:r>
+            <w:proofErr w:type="spellStart"/>
+            <w:r>
+              <w:t>Main_Event</w:t>
+            </w:r>
+            <w:proofErr w:type="spellEnd"/>
+            <w:r>
+              <w:t xml:space="preserve">”, filter the Tropical Storm/Cyclone events from L1 into a new </w:t>
+            </w:r>
+            <w:proofErr w:type="spellStart"/>
+            <w:r>
+              <w:t>dataframe</w:t>
+            </w:r>
+            <w:proofErr w:type="spellEnd"/>
+            <w:r>
+              <w:t xml:space="preserve"> “L1_TC”</w:t>
+            </w:r>
+          </w:p>
+          <w:p>
+            <w:pPr>
+              <w:jc w:val="center"/>
+            </w:pPr>
+            <w:r>
+              <w:t>- Using “</w:t>
+            </w:r>
+            <w:proofErr w:type="spellStart"/>
+            <w:r>
+              <w:t>Event_ID</w:t>
+            </w:r>
+            <w:proofErr w:type="spellEnd"/>
+            <w:r>
+              <w:t>” from “L1_TC”, filter the “L3_*” with only impact from Tropical Storm/Cyclone</w:t>
+            </w:r>
+          </w:p>
+          <w:p>
+            <w:pPr>
+              <w:jc w:val="center"/>
+            </w:pPr>
+            <w:r>
+              <w:t>- “Start/</w:t>
+            </w:r>
+            <w:proofErr w:type="spellStart"/>
+            <w:r>
+              <w:t>End_Date_Year</w:t>
+            </w:r>
+            <w:proofErr w:type="spellEnd"/>
+            <w:r>
+              <w:t>,” “Start/</w:t>
+            </w:r>
+            <w:proofErr w:type="spellStart"/>
+            <w:r>
+              <w:t>End_Date_Month</w:t>
+            </w:r>
+            <w:proofErr w:type="spellEnd"/>
+            <w:r>
+              <w:t>,” and “Start/</w:t>
+            </w:r>
+            <w:proofErr w:type="spellStart"/>
+            <w:r>
+              <w:t>End_Date_Day</w:t>
+            </w:r>
+            <w:proofErr w:type="spellEnd"/>
+            <w:r>
+              <w:t>” col-</w:t>
+            </w:r>
+            <w:proofErr w:type="spellStart"/>
+            <w:r>
+              <w:t>umns</w:t>
+            </w:r>
+            <w:proofErr w:type="spellEnd"/>
+            <w:r>
+              <w:t xml:space="preserve">. If these date fields are missing in `L3_*`, fill them with the corresponding </w:t>
+            </w:r>
+            <w:proofErr w:type="spellStart"/>
+            <w:r>
+              <w:t>infor-mation</w:t>
+            </w:r>
+            <w:proofErr w:type="spellEnd"/>
+            <w:r>
+              <w:t xml:space="preserve"> from `L1_TC`.</w:t>
             </w:r>
           </w:p>
         </w:tc>
@@ -488,6 +608,9 @@
             <w:pPr>
               <w:jc w:val="center"/>
             </w:pPr>
+            <w:r>
+              <w:t>Done!</w:t>
+            </w:r>
           </w:p>
         </w:tc>
         <w:tc>
@@ -517,7 +640,23 @@
               <w:jc w:val="center"/>
             </w:pPr>
             <w:r>
-              <w:t>- In each ` L3_* ` DataFrame, filter the records to include only those events that occurred after the year 1900. Name these filtered DataFrames as `L3_*_1900`.</w:t>
+              <w:t xml:space="preserve">- In each ` L3_* ` </w:t>
+            </w:r>
+            <w:proofErr w:type="spellStart"/>
+            <w:r>
+              <w:t>DataFrame</w:t>
+            </w:r>
+            <w:proofErr w:type="spellEnd"/>
+            <w:r>
+              <w:t xml:space="preserve">, filter the records to include only those events that occurred after the year 1900. Name these filtered </w:t>
+            </w:r>
+            <w:proofErr w:type="spellStart"/>
+            <w:r>
+              <w:t>DataFrames</w:t>
+            </w:r>
+            <w:proofErr w:type="spellEnd"/>
+            <w:r>
+              <w:t xml:space="preserve"> as `L3_*_1900`.</w:t>
             </w:r>
           </w:p>
         </w:tc>
@@ -636,7 +775,47 @@
               <w:jc w:val="center"/>
             </w:pPr>
             <w:r>
-              <w:t>- Using the “Administrative_Area_GID” column in each ` L3_*_1900` DataFrame ob-tained from Step 3, for the same “Event_ID”, aggregate the impact from the same “Ad-ministrative_Area_GID”, only consider the rows with one valid GID (specific cases like one country involving several GIDs, only use the one without digits, or the first 3 alpha-bets), name the new dataframe to `L3_*_1900_aggregated`</w:t>
+              <w:t>- Using the “</w:t>
+            </w:r>
+            <w:proofErr w:type="spellStart"/>
+            <w:r>
+              <w:t>Administrative_Area_GID</w:t>
+            </w:r>
+            <w:proofErr w:type="spellEnd"/>
+            <w:r>
+              <w:t xml:space="preserve">” column in each ` L3_*_1900` </w:t>
+            </w:r>
+            <w:proofErr w:type="spellStart"/>
+            <w:r>
+              <w:t>DataFrame</w:t>
+            </w:r>
+            <w:proofErr w:type="spellEnd"/>
+            <w:r>
+              <w:t xml:space="preserve"> obtained from Step 3, for the same “</w:t>
+            </w:r>
+            <w:proofErr w:type="spellStart"/>
+            <w:r>
+              <w:t>Event_ID</w:t>
+            </w:r>
+            <w:proofErr w:type="spellEnd"/>
+            <w:r>
+              <w:t>”, aggregate the impact from the same “</w:t>
+            </w:r>
+            <w:proofErr w:type="spellStart"/>
+            <w:r>
+              <w:t>Administrative_Area_GID</w:t>
+            </w:r>
+            <w:proofErr w:type="spellEnd"/>
+            <w:r>
+              <w:t xml:space="preserve">”, only consider the rows with one valid GID (specific cases like one country involving several GIDs, only use the one without digits, or the first 3 alpha-bets), name the new </w:t>
+            </w:r>
+            <w:proofErr w:type="spellStart"/>
+            <w:r>
+              <w:t>dataframe</w:t>
+            </w:r>
+            <w:proofErr w:type="spellEnd"/>
+            <w:r>
+              <w:t xml:space="preserve"> to `L3_*_1900_aggregated`</w:t>
             </w:r>
           </w:p>
           <w:p>
@@ -760,9 +939,11 @@
             <w:pPr>
               <w:jc w:val="center"/>
             </w:pPr>
+            <w:proofErr w:type="spellStart"/>
             <w:r>
               <w:t>Jupyter</w:t>
             </w:r>
+            <w:proofErr w:type="spellEnd"/>
           </w:p>
         </w:tc>
       </w:tr>
@@ -780,23 +961,71 @@
               <w:jc w:val="center"/>
             </w:pPr>
             <w:r>
-              <w:t>- Read all tables that start with "Instance" and load them into separate DataFrames named `L2_*`, where `*` represents impact categories, only load Deaths, Injuries and Damage.</w:t>
-            </w:r>
-          </w:p>
-          <w:p>
-            <w:pPr>
-              <w:jc w:val="center"/>
-            </w:pPr>
-            <w:r>
-              <w:t>- Using the same Event_ID from ‘L3_*_1900_aggregated’, filter the events from ’ L2_*`, name as ‘L2_*_filter`</w:t>
-            </w:r>
-          </w:p>
-          <w:p>
-            <w:pPr>
-              <w:jc w:val="center"/>
-            </w:pPr>
-            <w:r>
-              <w:t>-For the same Event_ID events, using the “Administrative_Area_GID” from ‘L3_*_1900_aggregated’ and the “Administrative_Areas_GID” from ‘L2_*_filter`, map the same GID, compute the impact data difference between ‘L3_*_1900_aggre-gated’ and ‘L2_*_filter`, for each impact category, get the average relative difference score. (‘L3_*_1900_aggregated’/ ‘L2_*_filter`)/ ‘L2_*_filter`.</w:t>
+              <w:t xml:space="preserve">- Read all tables that start with "Instance" and load them into separate </w:t>
+            </w:r>
+            <w:proofErr w:type="spellStart"/>
+            <w:r>
+              <w:t>DataFrames</w:t>
+            </w:r>
+            <w:proofErr w:type="spellEnd"/>
+            <w:r>
+              <w:t xml:space="preserve"> named `L2_*`, where `*` represents impact categories, only load Deaths, Injuries and Damage.</w:t>
+            </w:r>
+          </w:p>
+          <w:p>
+            <w:pPr>
+              <w:jc w:val="center"/>
+            </w:pPr>
+            <w:r>
+              <w:t xml:space="preserve">- Using the same </w:t>
+            </w:r>
+            <w:proofErr w:type="spellStart"/>
+            <w:r>
+              <w:t>Event_ID</w:t>
+            </w:r>
+            <w:proofErr w:type="spellEnd"/>
+            <w:r>
+              <w:t xml:space="preserve"> from ‘L3_*_1900_aggregated’, filter the events </w:t>
+            </w:r>
+            <w:proofErr w:type="gramStart"/>
+            <w:r>
+              <w:t>from ’</w:t>
+            </w:r>
+            <w:proofErr w:type="gramEnd"/>
+            <w:r>
+              <w:t xml:space="preserve"> L2_*`, name as ‘L2_*_filter`</w:t>
+            </w:r>
+          </w:p>
+          <w:p>
+            <w:pPr>
+              <w:jc w:val="center"/>
+            </w:pPr>
+            <w:r>
+              <w:t xml:space="preserve">-For the same </w:t>
+            </w:r>
+            <w:proofErr w:type="spellStart"/>
+            <w:r>
+              <w:t>Event_ID</w:t>
+            </w:r>
+            <w:proofErr w:type="spellEnd"/>
+            <w:r>
+              <w:t xml:space="preserve"> events, using the “</w:t>
+            </w:r>
+            <w:proofErr w:type="spellStart"/>
+            <w:r>
+              <w:t>Administrative_Area_GID</w:t>
+            </w:r>
+            <w:proofErr w:type="spellEnd"/>
+            <w:r>
+              <w:t>” from ‘L3_*_1900_aggregated’ and the “</w:t>
+            </w:r>
+            <w:proofErr w:type="spellStart"/>
+            <w:r>
+              <w:t>Administrative_Areas_GID</w:t>
+            </w:r>
+            <w:proofErr w:type="spellEnd"/>
+            <w:r>
+              <w:t>” from ‘L2_*_filter`, map the same GID, compute the impact data difference between ‘L3_*_1900_aggre-gated’ and ‘L2_*_filter`, for each impact category, get the average relative difference score. (‘L3_*_1900_aggregated’/ ‘L2_*_filter`)/ ‘L2_*_filter`.</w:t>
             </w:r>
           </w:p>
         </w:tc>
@@ -857,7 +1086,23 @@
                 <w:b/>
                 <w:bCs/>
               </w:rPr>
-              <w:t>7. Identify and Analyze same tropical cyclone (TC) Events:</w:t>
+              <w:t xml:space="preserve">7. Identify and </w:t>
+            </w:r>
+            <w:proofErr w:type="gramStart"/>
+            <w:r>
+              <w:rPr>
+                <w:b/>
+                <w:bCs/>
+              </w:rPr>
+              <w:t>Analyze</w:t>
+            </w:r>
+            <w:proofErr w:type="gramEnd"/>
+            <w:r>
+              <w:rPr>
+                <w:b/>
+                <w:bCs/>
+              </w:rPr>
+              <w:t xml:space="preserve"> same tropical cyclone (TC) Events:</w:t>
             </w:r>
           </w:p>
         </w:tc>
@@ -871,9 +1116,11 @@
             <w:pPr>
               <w:jc w:val="center"/>
             </w:pPr>
+            <w:proofErr w:type="spellStart"/>
             <w:r>
               <w:t>Chiara+Ronan</w:t>
             </w:r>
+            <w:proofErr w:type="spellEnd"/>
           </w:p>
         </w:tc>
         <w:tc>
@@ -915,23 +1162,95 @@
               <w:jc w:val="center"/>
             </w:pPr>
             <w:r>
-              <w:t>- Using the ISO from EM-DAT, and Administrative_Areas_GID (only consider the row-with one GID) in ` L2_*_filter`, and “Start/End_Date_Year,” “Start/End_Date_Month,”, to identify the same TC events, and save a new dataframe as “EM_DAT_Wikimapcts_Matched”.</w:t>
-            </w:r>
-          </w:p>
-          <w:p>
-            <w:pPr>
-              <w:jc w:val="center"/>
-            </w:pPr>
-            <w:r>
-              <w:t>- Calculate the impact (e.g., Deaths, mean of Num_Min and Num_Max) difference of these matched events. Using the relative difference, and category the difference to 5 categories, -50% less, -30% less, Perfect Match, +30% more, +50% more, and visualize the difference in a bar plot. (relative difference: (Wikimpacts-EM_DAT)/EM_DAT)</w:t>
-            </w:r>
-          </w:p>
-          <w:p>
-            <w:pPr>
-              <w:jc w:val="center"/>
-            </w:pPr>
-            <w:r>
-              <w:t>- Save the plot as “EM_DAT_Wikimpacts_*_comparison.png”.</w:t>
+              <w:t xml:space="preserve">- Using the ISO from EM-DAT, and </w:t>
+            </w:r>
+            <w:proofErr w:type="spellStart"/>
+            <w:r>
+              <w:t>Administrative_Areas_GID</w:t>
+            </w:r>
+            <w:proofErr w:type="spellEnd"/>
+            <w:r>
+              <w:t xml:space="preserve"> (only consider the row-with one GID) in ` L2_*_filter`, and “Start/</w:t>
+            </w:r>
+            <w:proofErr w:type="spellStart"/>
+            <w:r>
+              <w:t>End_Date_Year</w:t>
+            </w:r>
+            <w:proofErr w:type="spellEnd"/>
+            <w:r>
+              <w:t>,” “Start/</w:t>
+            </w:r>
+            <w:proofErr w:type="spellStart"/>
+            <w:r>
+              <w:t>End_Date_Month</w:t>
+            </w:r>
+            <w:proofErr w:type="spellEnd"/>
+            <w:r>
+              <w:t xml:space="preserve">,”, to identify the same TC events, and save a new </w:t>
+            </w:r>
+            <w:proofErr w:type="spellStart"/>
+            <w:r>
+              <w:t>dataframe</w:t>
+            </w:r>
+            <w:proofErr w:type="spellEnd"/>
+            <w:r>
+              <w:t xml:space="preserve"> as “</w:t>
+            </w:r>
+            <w:proofErr w:type="spellStart"/>
+            <w:r>
+              <w:t>EM_DAT_Wikimapcts_Matched</w:t>
+            </w:r>
+            <w:proofErr w:type="spellEnd"/>
+            <w:r>
+              <w:t>”.</w:t>
+            </w:r>
+          </w:p>
+          <w:p>
+            <w:pPr>
+              <w:jc w:val="center"/>
+            </w:pPr>
+            <w:r>
+              <w:t xml:space="preserve">- Calculate the impact (e.g., Deaths, mean of </w:t>
+            </w:r>
+            <w:proofErr w:type="spellStart"/>
+            <w:r>
+              <w:t>Num_Min</w:t>
+            </w:r>
+            <w:proofErr w:type="spellEnd"/>
+            <w:r>
+              <w:t xml:space="preserve"> and </w:t>
+            </w:r>
+            <w:proofErr w:type="spellStart"/>
+            <w:r>
+              <w:t>Num_Max</w:t>
+            </w:r>
+            <w:proofErr w:type="spellEnd"/>
+            <w:r>
+              <w:t>) difference of these matched events. Using the relative difference, and category the difference to 5 categories, -50% less, -30% less, Perfect Match, +30% more, +50% more, and visualize the difference in a bar plot. (relative difference: (</w:t>
+            </w:r>
+            <w:proofErr w:type="spellStart"/>
+            <w:r>
+              <w:t>Wikimpacts</w:t>
+            </w:r>
+            <w:proofErr w:type="spellEnd"/>
+            <w:r>
+              <w:t>-EM_DAT)/EM_DAT)</w:t>
+            </w:r>
+          </w:p>
+          <w:p>
+            <w:pPr>
+              <w:jc w:val="center"/>
+            </w:pPr>
+            <w:r>
+              <w:t>- Save the plot as “</w:t>
+            </w:r>
+            <w:proofErr w:type="spellStart"/>
+            <w:r>
+              <w:t>EM_DAT_Wikimpacts</w:t>
+            </w:r>
+            <w:proofErr w:type="spellEnd"/>
+            <w:r>
+              <w:t>_*_comparison.png”.</w:t>
             </w:r>
           </w:p>
         </w:tc>
@@ -1014,17 +1333,21 @@
             <w:pPr>
               <w:jc w:val="center"/>
             </w:pPr>
+            <w:proofErr w:type="spellStart"/>
             <w:r>
               <w:t>Chiara+Lukas</w:t>
             </w:r>
-          </w:p>
-          <w:p>
-            <w:pPr>
-              <w:jc w:val="center"/>
-            </w:pPr>
+            <w:proofErr w:type="spellEnd"/>
+          </w:p>
+          <w:p>
+            <w:pPr>
+              <w:jc w:val="center"/>
+            </w:pPr>
+            <w:proofErr w:type="spellStart"/>
             <w:r>
               <w:t>Nadeen+Ronan</w:t>
             </w:r>
+            <w:proofErr w:type="spellEnd"/>
           </w:p>
         </w:tc>
         <w:tc>
@@ -1066,7 +1389,15 @@
               <w:jc w:val="center"/>
             </w:pPr>
             <w:r>
-              <w:t>- Using the ISO from EM-DAT, and Administrative_Areas_GID (only consider the row with one GID) in ` L2_*_filter`, compute the number of impact data entries difference between two databases, and visualize the difference in a world map.</w:t>
+              <w:t xml:space="preserve">- Using the ISO from EM-DAT, and </w:t>
+            </w:r>
+            <w:proofErr w:type="spellStart"/>
+            <w:r>
+              <w:t>Administrative_Areas_GID</w:t>
+            </w:r>
+            <w:proofErr w:type="spellEnd"/>
+            <w:r>
+              <w:t xml:space="preserve"> (only consider the row with one GID) in ` L2_*_filter`, compute the number of impact data entries difference between two databases, and visualize the difference in a world map.</w:t>
             </w:r>
           </w:p>
           <w:p>
@@ -1075,7 +1406,15 @@
             </w:pPr>
             <w:r>
               <w:lastRenderedPageBreak/>
-              <w:t>- Save the plot as “EM_DAT_Wikimpacts_Spatial_*_comparison.png”.</w:t>
+              <w:t>- Save the plot as “</w:t>
+            </w:r>
+            <w:proofErr w:type="spellStart"/>
+            <w:r>
+              <w:t>EM_DAT_Wikimpacts_Spatial</w:t>
+            </w:r>
+            <w:proofErr w:type="spellEnd"/>
+            <w:r>
+              <w:t>_*_comparison.png”.</w:t>
             </w:r>
           </w:p>
         </w:tc>
@@ -1363,7 +1702,23 @@
                 <w:sz w:val="18"/>
                 <w:szCs w:val="18"/>
               </w:rPr>
-              <w:t xml:space="preserve">3) Are the name of the variables\functions\modules meaningful? </w:t>
+              <w:t xml:space="preserve">3) </w:t>
+            </w:r>
+            <w:proofErr w:type="gramStart"/>
+            <w:r>
+              <w:rPr>
+                <w:sz w:val="18"/>
+                <w:szCs w:val="18"/>
+              </w:rPr>
+              <w:t>Are</w:t>
+            </w:r>
+            <w:proofErr w:type="gramEnd"/>
+            <w:r>
+              <w:rPr>
+                <w:sz w:val="18"/>
+                <w:szCs w:val="18"/>
+              </w:rPr>
+              <w:t xml:space="preserve"> the name of the variables\functions\modules meaningful? </w:t>
             </w:r>
           </w:p>
         </w:tc>
@@ -1819,7 +2174,23 @@
                 <w:sz w:val="18"/>
                 <w:szCs w:val="18"/>
               </w:rPr>
-              <w:t xml:space="preserve">11) Code reuse: Did you forget to properly citing the source of codes you are reusing? </w:t>
+              <w:t xml:space="preserve">11) Code reuse: Did you forget to properly </w:t>
+            </w:r>
+            <w:proofErr w:type="gramStart"/>
+            <w:r>
+              <w:rPr>
+                <w:sz w:val="18"/>
+                <w:szCs w:val="18"/>
+              </w:rPr>
+              <w:t>citing</w:t>
+            </w:r>
+            <w:proofErr w:type="gramEnd"/>
+            <w:r>
+              <w:rPr>
+                <w:sz w:val="18"/>
+                <w:szCs w:val="18"/>
+              </w:rPr>
+              <w:t xml:space="preserve"> the source of codes you are reusing? </w:t>
             </w:r>
           </w:p>
         </w:tc>

</xml_diff>

<commit_message>
update on working file for task #6
also included is the draft where i placed my previous code just so we have back up
</commit_message>
<xml_diff>
--- a/TASK TRACKER.docx
+++ b/TASK TRACKER.docx
@@ -51,10 +51,10 @@
         <w:tblLook w:val="04A0" w:firstRow="1" w:lastRow="0" w:firstColumn="1" w:lastColumn="0" w:noHBand="0" w:noVBand="1"/>
       </w:tblPr>
       <w:tblGrid>
-        <w:gridCol w:w="5586"/>
-        <w:gridCol w:w="1831"/>
-        <w:gridCol w:w="891"/>
-        <w:gridCol w:w="1042"/>
+        <w:gridCol w:w="5157"/>
+        <w:gridCol w:w="2414"/>
+        <w:gridCol w:w="801"/>
+        <w:gridCol w:w="978"/>
       </w:tblGrid>
       <w:tr>
         <w:tc>
@@ -305,7 +305,17 @@
               <w:jc w:val="center"/>
             </w:pPr>
             <w:r>
-              <w:t xml:space="preserve">- Identify all tables that start with "Specific" and load them into separate </w:t>
+              <w:t>- Identify all tables that start with "</w:t>
+            </w:r>
+            <w:r>
+              <w:rPr>
+                <w:b/>
+                <w:bCs/>
+              </w:rPr>
+              <w:t>Specific</w:t>
+            </w:r>
+            <w:r>
+              <w:t xml:space="preserve">" and load them into separate </w:t>
             </w:r>
             <w:proofErr w:type="spellStart"/>
             <w:r>
@@ -900,7 +910,6 @@
                 <w:b/>
                 <w:bCs/>
               </w:rPr>
-              <w:lastRenderedPageBreak/>
               <w:t>6. Comparison with L2 tables</w:t>
             </w:r>
           </w:p>
@@ -957,9 +966,6 @@
             <w:vAlign w:val="center"/>
           </w:tcPr>
           <w:p>
-            <w:pPr>
-              <w:jc w:val="center"/>
-            </w:pPr>
             <w:r>
               <w:t xml:space="preserve">- Read all tables that start with "Instance" and load them into separate </w:t>
             </w:r>
@@ -973,9 +979,6 @@
             </w:r>
           </w:p>
           <w:p>
-            <w:pPr>
-              <w:jc w:val="center"/>
-            </w:pPr>
             <w:r>
               <w:t xml:space="preserve">- Using the same </w:t>
             </w:r>
@@ -997,9 +1000,6 @@
             </w:r>
           </w:p>
           <w:p>
-            <w:pPr>
-              <w:jc w:val="center"/>
-            </w:pPr>
             <w:r>
               <w:t xml:space="preserve">-For the same </w:t>
             </w:r>
@@ -1118,7 +1118,7 @@
             </w:pPr>
             <w:proofErr w:type="spellStart"/>
             <w:r>
-              <w:t>Chiara+Ronan</w:t>
+              <w:t>Ronan+Nadeen+Lukas</w:t>
             </w:r>
             <w:proofErr w:type="spellEnd"/>
           </w:p>
@@ -1311,6 +1311,7 @@
                 <w:b/>
                 <w:bCs/>
               </w:rPr>
+              <w:lastRenderedPageBreak/>
               <w:t>8. Analyze the spatial differences between two databases</w:t>
             </w:r>
           </w:p>
@@ -1326,28 +1327,8 @@
               <w:jc w:val="center"/>
             </w:pPr>
             <w:r>
-              <w:t>ALL (divide computing and visualizing)</w:t>
-            </w:r>
-          </w:p>
-          <w:p>
-            <w:pPr>
-              <w:jc w:val="center"/>
-            </w:pPr>
-            <w:proofErr w:type="spellStart"/>
-            <w:r>
-              <w:t>Chiara+Lukas</w:t>
-            </w:r>
-            <w:proofErr w:type="spellEnd"/>
-          </w:p>
-          <w:p>
-            <w:pPr>
-              <w:jc w:val="center"/>
-            </w:pPr>
-            <w:proofErr w:type="spellStart"/>
-            <w:r>
-              <w:t>Nadeen+Ronan</w:t>
-            </w:r>
-            <w:proofErr w:type="spellEnd"/>
+              <w:t>Chiara</w:t>
+            </w:r>
           </w:p>
         </w:tc>
         <w:tc>
@@ -1405,7 +1386,6 @@
               <w:jc w:val="center"/>
             </w:pPr>
             <w:r>
-              <w:lastRenderedPageBreak/>
               <w:t>- Save the plot as “</w:t>
             </w:r>
             <w:proofErr w:type="spellStart"/>

</xml_diff>